<commit_message>
21 maret sebelum berangkat ke kantor
</commit_message>
<xml_diff>
--- a/2021 DEBI TOMIKA/III. SISTEM INFORMASI DAN MULTIMEDIA/III.A. Sistem Informasi/7. III.A.4. Melakukan Identifikasi Kebutuhan Pengguna SICAKEP.docx
+++ b/2021 DEBI TOMIKA/III. SISTEM INFORMASI DAN MULTIMEDIA/III.A. Sistem Informasi/7. III.A.4. Melakukan Identifikasi Kebutuhan Pengguna SICAKEP.docx
@@ -171,7 +171,23 @@
                                         <w:sz w:val="36"/>
                                         <w:szCs w:val="36"/>
                                       </w:rPr>
-                                      <w:t>Sistem Informasi Penilaian Capaian Kinerja Pegawai (SIKACEP)</w:t>
+                                      <w:t>Sistem Informasi Penilaian Capaian Kinerja Pegawai (SIC</w:t>
+                                    </w:r>
+                                    <w:r>
+                                      <w:rPr>
+                                        <w:color w:val="4472C4" w:themeColor="accent1"/>
+                                        <w:sz w:val="36"/>
+                                        <w:szCs w:val="36"/>
+                                      </w:rPr>
+                                      <w:t>AK</w:t>
+                                    </w:r>
+                                    <w:r>
+                                      <w:rPr>
+                                        <w:color w:val="4472C4" w:themeColor="accent1"/>
+                                        <w:sz w:val="36"/>
+                                        <w:szCs w:val="36"/>
+                                      </w:rPr>
+                                      <w:t>EP)</w:t>
                                     </w:r>
                                   </w:sdtContent>
                                 </w:sdt>
@@ -295,7 +311,23 @@
                                   <w:sz w:val="36"/>
                                   <w:szCs w:val="36"/>
                                 </w:rPr>
-                                <w:t>Sistem Informasi Penilaian Capaian Kinerja Pegawai (SIKACEP)</w:t>
+                                <w:t>Sistem Informasi Penilaian Capaian Kinerja Pegawai (SIC</w:t>
+                              </w:r>
+                              <w:r>
+                                <w:rPr>
+                                  <w:color w:val="4472C4" w:themeColor="accent1"/>
+                                  <w:sz w:val="36"/>
+                                  <w:szCs w:val="36"/>
+                                </w:rPr>
+                                <w:t>AK</w:t>
+                              </w:r>
+                              <w:r>
+                                <w:rPr>
+                                  <w:color w:val="4472C4" w:themeColor="accent1"/>
+                                  <w:sz w:val="36"/>
+                                  <w:szCs w:val="36"/>
+                                </w:rPr>
+                                <w:t>EP)</w:t>
                               </w:r>
                             </w:sdtContent>
                           </w:sdt>
@@ -6444,10 +6476,10 @@
             <v:path o:extrusionok="f" gradientshapeok="t" o:connecttype="rect"/>
             <o:lock v:ext="edit" aspectratio="t"/>
           </v:shapetype>
-          <v:shape id="_x0000_i1025" type="#_x0000_t75" style="width:467.6pt;height:332.6pt" o:ole="">
+          <v:shape id="_x0000_i1025" type="#_x0000_t75" style="width:467.7pt;height:332.45pt" o:ole="">
             <v:imagedata r:id="rId8" o:title=""/>
           </v:shape>
-          <o:OLEObject Type="Embed" ProgID="Visio.Drawing.15" ShapeID="_x0000_i1025" DrawAspect="Content" ObjectID="_1740569154" r:id="rId9"/>
+          <o:OLEObject Type="Embed" ProgID="Visio.Drawing.15" ShapeID="_x0000_i1025" DrawAspect="Content" ObjectID="_1740879076" r:id="rId9"/>
         </w:object>
       </w:r>
     </w:p>

</xml_diff>